<commit_message>
Added a to do
</commit_message>
<xml_diff>
--- a/documentation/developer note.docx
+++ b/documentation/developer note.docx
@@ -3492,13 +3492,7 @@
               <w:rPr>
                 <w:rStyle w:val="normaltextrun"/>
               </w:rPr>
-              <w:t>Database integration</w:t>
-            </w:r>
-            <w:r>
-              <w:rPr>
-                <w:rStyle w:val="normaltextrun"/>
-              </w:rPr>
-              <w:t>.</w:t>
+              <w:t>Database integration.</w:t>
             </w:r>
           </w:p>
         </w:tc>
@@ -3523,15 +3517,7 @@
                 <w:sz w:val="24"/>
                 <w:szCs w:val="24"/>
               </w:rPr>
-              <w:t>Office view to track the submitted forms</w:t>
-            </w:r>
-            <w:r>
-              <w:rPr>
-                <w:rFonts w:ascii="Times New Roman" w:hAnsi="Times New Roman" w:cs="Times New Roman"/>
-                <w:sz w:val="24"/>
-                <w:szCs w:val="24"/>
-              </w:rPr>
-              <w:t>.</w:t>
+              <w:t>Office view to track the submitted forms.</w:t>
             </w:r>
           </w:p>
         </w:tc>
@@ -3593,15 +3579,7 @@
                 <w:sz w:val="24"/>
                 <w:szCs w:val="24"/>
               </w:rPr>
-              <w:t>Form validation</w:t>
-            </w:r>
-            <w:r>
-              <w:rPr>
-                <w:rFonts w:ascii="Times New Roman" w:hAnsi="Times New Roman" w:cs="Times New Roman"/>
-                <w:sz w:val="24"/>
-                <w:szCs w:val="24"/>
-              </w:rPr>
-              <w:t>.</w:t>
+              <w:t>Form validation.</w:t>
             </w:r>
           </w:p>
         </w:tc>
@@ -3659,13 +3637,7 @@
               <w:rPr>
                 <w:rStyle w:val="normaltextrun"/>
               </w:rPr>
-              <w:t>Hiding unnecessary elements in form</w:t>
-            </w:r>
-            <w:r>
-              <w:rPr>
-                <w:rStyle w:val="normaltextrun"/>
-              </w:rPr>
-              <w:t>.</w:t>
+              <w:t>Hiding unnecessary elements in form.</w:t>
             </w:r>
           </w:p>
         </w:tc>
@@ -3723,13 +3695,7 @@
               <w:rPr>
                 <w:rStyle w:val="normaltextrun"/>
               </w:rPr>
-              <w:t>Show different modals for TA and Marker</w:t>
-            </w:r>
-            <w:r>
-              <w:rPr>
-                <w:rStyle w:val="normaltextrun"/>
-              </w:rPr>
-              <w:t>.</w:t>
+              <w:t>Show different modals for TA and Marker.</w:t>
             </w:r>
           </w:p>
         </w:tc>
@@ -3790,25 +3756,7 @@
               <w:rPr>
                 <w:rStyle w:val="normaltextrun"/>
               </w:rPr>
-              <w:t xml:space="preserve">TA </w:t>
-            </w:r>
-            <w:r>
-              <w:rPr>
-                <w:rStyle w:val="normaltextrun"/>
-              </w:rPr>
-              <w:t xml:space="preserve">UI and </w:t>
-            </w:r>
-            <w:r>
-              <w:rPr>
-                <w:rStyle w:val="normaltextrun"/>
-              </w:rPr>
-              <w:t xml:space="preserve">Professor </w:t>
-            </w:r>
-            <w:r>
-              <w:rPr>
-                <w:rStyle w:val="normaltextrun"/>
-              </w:rPr>
-              <w:t>UI</w:t>
+              <w:t>TA UI and Professor UI</w:t>
             </w:r>
           </w:p>
         </w:tc>
@@ -4022,13 +3970,7 @@
               <w:rPr>
                 <w:rStyle w:val="normaltextrun"/>
               </w:rPr>
-              <w:t>The TA view which allows a TA to see their feedback on different courses</w:t>
-            </w:r>
-            <w:r>
-              <w:rPr>
-                <w:rStyle w:val="normaltextrun"/>
-              </w:rPr>
-              <w:t>.</w:t>
+              <w:t>The TA view which allows a TA to see their feedback on different courses.</w:t>
             </w:r>
           </w:p>
         </w:tc>
@@ -4078,15 +4020,7 @@
                 <w:sz w:val="24"/>
                 <w:szCs w:val="24"/>
               </w:rPr>
-              <w:t>Database Integration</w:t>
-            </w:r>
-            <w:r>
-              <w:rPr>
-                <w:rFonts w:ascii="Times New Roman" w:hAnsi="Times New Roman" w:cs="Times New Roman"/>
-                <w:sz w:val="24"/>
-                <w:szCs w:val="24"/>
-              </w:rPr>
-              <w:t>.</w:t>
+              <w:t>Database Integration.</w:t>
             </w:r>
           </w:p>
         </w:tc>
@@ -4116,15 +4050,7 @@
                 <w:szCs w:val="24"/>
               </w:rPr>
               <w:lastRenderedPageBreak/>
-              <w:t>Professor view to evaluate each TA with a slider</w:t>
-            </w:r>
-            <w:r>
-              <w:rPr>
-                <w:rFonts w:ascii="Times New Roman" w:hAnsi="Times New Roman" w:cs="Times New Roman"/>
-                <w:sz w:val="24"/>
-                <w:szCs w:val="24"/>
-              </w:rPr>
-              <w:t>.</w:t>
+              <w:t>Professor view to evaluate each TA with a slider.</w:t>
             </w:r>
           </w:p>
         </w:tc>
@@ -4193,47 +4119,7 @@
           <w:sz w:val="26"/>
           <w:szCs w:val="26"/>
         </w:rPr>
-        <w:t xml:space="preserve">Feature </w:t>
-      </w:r>
-      <w:r>
-        <w:rPr>
-          <w:rFonts w:ascii="Times New Roman" w:hAnsi="Times New Roman" w:cs="Times New Roman"/>
-          <w:b/>
-          <w:bCs/>
-          <w:sz w:val="26"/>
-          <w:szCs w:val="26"/>
-        </w:rPr>
-        <w:t>3</w:t>
-      </w:r>
-      <w:r>
-        <w:rPr>
-          <w:rFonts w:ascii="Times New Roman" w:hAnsi="Times New Roman" w:cs="Times New Roman"/>
-          <w:b/>
-          <w:bCs/>
-          <w:sz w:val="26"/>
-          <w:szCs w:val="26"/>
-        </w:rPr>
-        <w:t xml:space="preserve">: </w:t>
-      </w:r>
-      <w:r>
-        <w:rPr>
-          <w:rFonts w:ascii="Times New Roman" w:hAnsi="Times New Roman" w:cs="Times New Roman"/>
-          <w:b/>
-          <w:bCs/>
-          <w:sz w:val="26"/>
-          <w:szCs w:val="26"/>
-        </w:rPr>
-        <w:t>Job application</w:t>
-      </w:r>
-      <w:r>
-        <w:rPr>
-          <w:rFonts w:ascii="Times New Roman" w:hAnsi="Times New Roman" w:cs="Times New Roman"/>
-          <w:b/>
-          <w:bCs/>
-          <w:sz w:val="26"/>
-          <w:szCs w:val="26"/>
-        </w:rPr>
-        <w:t xml:space="preserve"> process</w:t>
+        <w:t>Feature 3: Job application process</w:t>
       </w:r>
     </w:p>
     <w:tbl>
@@ -4358,37 +4244,7 @@
               <w:rPr>
                 <w:rStyle w:val="normaltextrun"/>
               </w:rPr>
-              <w:t>Two distinguishing views for the dashboard (St</w:t>
-            </w:r>
-            <w:r>
-              <w:rPr>
-                <w:rStyle w:val="normaltextrun"/>
-              </w:rPr>
-              <w:t>udent</w:t>
-            </w:r>
-            <w:r>
-              <w:rPr>
-                <w:rStyle w:val="normaltextrun"/>
-              </w:rPr>
-              <w:t xml:space="preserve"> and Prof</w:t>
-            </w:r>
-            <w:r>
-              <w:rPr>
-                <w:rStyle w:val="normaltextrun"/>
-              </w:rPr>
-              <w:t>essor</w:t>
-            </w:r>
-            <w:r>
-              <w:rPr>
-                <w:rStyle w:val="normaltextrun"/>
-              </w:rPr>
-              <w:t>)</w:t>
-            </w:r>
-            <w:r>
-              <w:rPr>
-                <w:rStyle w:val="normaltextrun"/>
-              </w:rPr>
-              <w:t>.</w:t>
+              <w:t>Two distinguishing views for the dashboard (Student and Professor).</w:t>
             </w:r>
           </w:p>
         </w:tc>
@@ -4478,15 +4334,7 @@
                 <w:sz w:val="24"/>
                 <w:szCs w:val="24"/>
               </w:rPr>
-              <w:t>Job listings</w:t>
-            </w:r>
-            <w:r>
-              <w:rPr>
-                <w:rFonts w:ascii="Times New Roman" w:hAnsi="Times New Roman" w:cs="Times New Roman"/>
-                <w:sz w:val="24"/>
-                <w:szCs w:val="24"/>
-              </w:rPr>
-              <w:t xml:space="preserve"> and job categorize.</w:t>
+              <w:t>Job listings and job categorize.</w:t>
             </w:r>
           </w:p>
         </w:tc>
@@ -4585,15 +4433,7 @@
                 <w:sz w:val="24"/>
                 <w:szCs w:val="24"/>
               </w:rPr>
-              <w:t>Recommendation for TAs for specific courses</w:t>
-            </w:r>
-            <w:r>
-              <w:rPr>
-                <w:rFonts w:ascii="Times New Roman" w:hAnsi="Times New Roman" w:cs="Times New Roman"/>
-                <w:sz w:val="24"/>
-                <w:szCs w:val="24"/>
-              </w:rPr>
-              <w:t>.</w:t>
+              <w:t>Recommendation for TAs for specific courses.</w:t>
             </w:r>
           </w:p>
         </w:tc>
@@ -4675,15 +4515,7 @@
                 <w:sz w:val="24"/>
                 <w:szCs w:val="24"/>
               </w:rPr>
-              <w:t xml:space="preserve"> who applied for a job the Professor posted</w:t>
-            </w:r>
-            <w:r>
-              <w:rPr>
-                <w:rFonts w:ascii="Times New Roman" w:hAnsi="Times New Roman" w:cs="Times New Roman"/>
-                <w:sz w:val="24"/>
-                <w:szCs w:val="24"/>
-              </w:rPr>
-              <w:t>.</w:t>
+              <w:t xml:space="preserve"> who applied for a job the Professor posted.</w:t>
             </w:r>
           </w:p>
         </w:tc>
@@ -4747,7 +4579,7 @@
                 <w:sz w:val="24"/>
                 <w:szCs w:val="24"/>
               </w:rPr>
-              <w:t xml:space="preserve">Uploading documents into the </w:t>
+              <w:t xml:space="preserve">Uploading documents into the file storage in </w:t>
             </w:r>
             <w:r>
               <w:rPr>
@@ -4755,7 +4587,7 @@
                 <w:sz w:val="24"/>
                 <w:szCs w:val="24"/>
               </w:rPr>
-              <w:t xml:space="preserve">file storage in </w:t>
+              <w:t xml:space="preserve">the </w:t>
             </w:r>
             <w:r>
               <w:rPr>
@@ -4763,7 +4595,65 @@
                 <w:sz w:val="24"/>
                 <w:szCs w:val="24"/>
               </w:rPr>
-              <w:t xml:space="preserve">the </w:t>
+              <w:t>system.</w:t>
+            </w:r>
+          </w:p>
+        </w:tc>
+      </w:tr>
+      <w:tr>
+        <w:trPr>
+          <w:trHeight w:val="915"/>
+        </w:trPr>
+        <w:tc>
+          <w:tcPr>
+            <w:tcW w:w="3138" w:type="dxa"/>
+            <w:vAlign w:val="center"/>
+          </w:tcPr>
+          <w:p>
+            <w:pPr>
+              <w:pStyle w:val="paragraph"/>
+              <w:spacing w:before="0" w:beforeAutospacing="0" w:after="0" w:afterAutospacing="0" w:line="480" w:lineRule="auto"/>
+              <w:textAlignment w:val="baseline"/>
+            </w:pPr>
+          </w:p>
+        </w:tc>
+        <w:tc>
+          <w:tcPr>
+            <w:tcW w:w="3139" w:type="dxa"/>
+            <w:vAlign w:val="center"/>
+          </w:tcPr>
+          <w:p>
+            <w:pPr>
+              <w:spacing w:line="480" w:lineRule="auto"/>
+              <w:rPr>
+                <w:rFonts w:ascii="Times New Roman" w:hAnsi="Times New Roman" w:cs="Times New Roman"/>
+                <w:sz w:val="24"/>
+                <w:szCs w:val="24"/>
+              </w:rPr>
+            </w:pPr>
+          </w:p>
+        </w:tc>
+        <w:tc>
+          <w:tcPr>
+            <w:tcW w:w="3139" w:type="dxa"/>
+            <w:vAlign w:val="center"/>
+          </w:tcPr>
+          <w:p>
+            <w:pPr>
+              <w:spacing w:line="480" w:lineRule="auto"/>
+              <w:rPr>
+                <w:rFonts w:ascii="Times New Roman" w:hAnsi="Times New Roman" w:cs="Times New Roman"/>
+                <w:sz w:val="24"/>
+                <w:szCs w:val="24"/>
+              </w:rPr>
+            </w:pPr>
+            <w:r>
+              <w:rPr>
+                <w:rFonts w:ascii="Times New Roman" w:hAnsi="Times New Roman" w:cs="Times New Roman"/>
+                <w:sz w:val="24"/>
+                <w:szCs w:val="24"/>
+              </w:rPr>
+              <w:t xml:space="preserve">The ability for the Professor to </w:t>
             </w:r>
             <w:proofErr w:type="gramStart"/>
             <w:r>
@@ -4772,15 +4662,16 @@
                 <w:sz w:val="24"/>
                 <w:szCs w:val="24"/>
               </w:rPr>
-              <w:t>system</w:t>
-            </w:r>
+              <w:t>look into</w:t>
+            </w:r>
+            <w:proofErr w:type="gramEnd"/>
             <w:r>
               <w:rPr>
                 <w:rFonts w:ascii="Times New Roman" w:hAnsi="Times New Roman" w:cs="Times New Roman"/>
                 <w:sz w:val="24"/>
                 <w:szCs w:val="24"/>
               </w:rPr>
-              <w:t xml:space="preserve"> </w:t>
+              <w:t xml:space="preserve"> the applicant details such as resume, cover </w:t>
             </w:r>
             <w:r>
               <w:rPr>
@@ -4788,9 +4679,9 @@
                 <w:sz w:val="24"/>
                 <w:szCs w:val="24"/>
               </w:rPr>
-              <w:t>.</w:t>
-            </w:r>
-            <w:proofErr w:type="gramEnd"/>
+              <w:lastRenderedPageBreak/>
+              <w:t>letter and academic record, for the post made.</w:t>
+            </w:r>
           </w:p>
         </w:tc>
       </w:tr>
@@ -4806,7 +4697,10 @@
           <w:szCs w:val="26"/>
         </w:rPr>
       </w:pPr>
-      <w:r>
+    </w:p>
+    <w:p>
+      <w:pPr>
+        <w:spacing w:before="240" w:line="480" w:lineRule="auto"/>
         <w:rPr>
           <w:rFonts w:ascii="Times New Roman" w:hAnsi="Times New Roman" w:cs="Times New Roman"/>
           <w:b/>
@@ -4814,9 +4708,11 @@
           <w:sz w:val="26"/>
           <w:szCs w:val="26"/>
         </w:rPr>
-        <w:t xml:space="preserve">Feature </w:t>
-      </w:r>
-      <w:r>
+      </w:pPr>
+    </w:p>
+    <w:p>
+      <w:pPr>
+        <w:spacing w:before="240" w:line="480" w:lineRule="auto"/>
         <w:rPr>
           <w:rFonts w:ascii="Times New Roman" w:hAnsi="Times New Roman" w:cs="Times New Roman"/>
           <w:b/>
@@ -4824,8 +4720,7 @@
           <w:sz w:val="26"/>
           <w:szCs w:val="26"/>
         </w:rPr>
-        <w:t>4</w:t>
-      </w:r>
+      </w:pPr>
       <w:r>
         <w:rPr>
           <w:rFonts w:ascii="Times New Roman" w:hAnsi="Times New Roman" w:cs="Times New Roman"/>
@@ -4834,7 +4729,7 @@
           <w:sz w:val="26"/>
           <w:szCs w:val="26"/>
         </w:rPr>
-        <w:t>: Code Organisation</w:t>
+        <w:t>Feature 4: Code Organisation</w:t>
       </w:r>
     </w:p>
     <w:tbl>
@@ -4959,7 +4854,6 @@
               <w:rPr>
                 <w:rStyle w:val="normaltextrun"/>
               </w:rPr>
-              <w:lastRenderedPageBreak/>
               <w:t>Pretty printing</w:t>
             </w:r>
             <w:r>
@@ -5104,27 +4998,7 @@
           <w:sz w:val="26"/>
           <w:szCs w:val="26"/>
         </w:rPr>
-        <w:t xml:space="preserve">Feature </w:t>
-      </w:r>
-      <w:r>
-        <w:rPr>
-          <w:rFonts w:ascii="Times New Roman" w:hAnsi="Times New Roman" w:cs="Times New Roman"/>
-          <w:b/>
-          <w:bCs/>
-          <w:sz w:val="26"/>
-          <w:szCs w:val="26"/>
-        </w:rPr>
-        <w:t>5</w:t>
-      </w:r>
-      <w:r>
-        <w:rPr>
-          <w:rFonts w:ascii="Times New Roman" w:hAnsi="Times New Roman" w:cs="Times New Roman"/>
-          <w:b/>
-          <w:bCs/>
-          <w:sz w:val="26"/>
-          <w:szCs w:val="26"/>
-        </w:rPr>
-        <w:t>: File Organisation</w:t>
+        <w:t>Feature 5: File Organisation</w:t>
       </w:r>
     </w:p>
     <w:tbl>

</xml_diff>